<commit_message>
Changed MCU and updated schematic
Full list of changes in "Notes" file. I changed the MCU to one that works on 3.3V, and added a few small components according to an AVR hardware guide.
</commit_message>
<xml_diff>
--- a/Datasheets/Notes.docx
+++ b/Datasheets/Notes.docx
@@ -1,6 +1,6 @@
 
 <file path=word/document.xml><?xml version="1.0" encoding="utf-8"?>
-<w:document xmlns:wpc="http://schemas.microsoft.com/office/word/2010/wordprocessingCanvas" xmlns:cx="http://schemas.microsoft.com/office/drawing/2014/chartex" xmlns:cx1="http://schemas.microsoft.com/office/drawing/2015/9/8/chartex" xmlns:cx2="http://schemas.microsoft.com/office/drawing/2015/10/21/chartex" xmlns:cx3="http://schemas.microsoft.com/office/drawing/2016/5/9/chartex" xmlns:cx4="http://schemas.microsoft.com/office/drawing/2016/5/10/chartex" xmlns:cx5="http://schemas.microsoft.com/office/drawing/2016/5/11/chartex" xmlns:cx6="http://schemas.microsoft.com/office/drawing/2016/5/12/chartex" xmlns:cx7="http://schemas.microsoft.com/office/drawing/2016/5/13/chartex" xmlns:cx8="http://schemas.microsoft.com/office/drawing/2016/5/14/chartex" xmlns:mc="http://schemas.openxmlformats.org/markup-compatibility/2006" xmlns:aink="http://schemas.microsoft.com/office/drawing/2016/ink" xmlns:am3d="http://schemas.microsoft.com/office/drawing/2017/model3d" xmlns:o="urn:schemas-microsoft-com:office:office" xmlns:r="http://schemas.openxmlformats.org/officeDocument/2006/relationships" xmlns:m="http://schemas.openxmlformats.org/officeDocument/2006/math" xmlns:v="urn:schemas-microsoft-com:vml" xmlns:wp14="http://schemas.microsoft.com/office/word/2010/wordprocessingDrawing" xmlns:wp="http://schemas.openxmlformats.org/drawingml/2006/wordprocessingDrawing" xmlns:w10="urn:schemas-microsoft-com:office:word" xmlns:w="http://schemas.openxmlformats.org/wordprocessingml/2006/main" xmlns:w14="http://schemas.microsoft.com/office/word/2010/wordml" xmlns:w15="http://schemas.microsoft.com/office/word/2012/wordml" xmlns:w16cex="http://schemas.microsoft.com/office/word/2018/wordml/cex" xmlns:w16cid="http://schemas.microsoft.com/office/word/2016/wordml/cid" xmlns:w16="http://schemas.microsoft.com/office/word/2018/wordml" xmlns:w16sdtdh="http://schemas.microsoft.com/office/word/2020/wordml/sdtdatahash" xmlns:w16se="http://schemas.microsoft.com/office/word/2015/wordml/symex" xmlns:wpg="http://schemas.microsoft.com/office/word/2010/wordprocessingGroup" xmlns:wpi="http://schemas.microsoft.com/office/word/2010/wordprocessingInk" xmlns:wne="http://schemas.microsoft.com/office/word/2006/wordml" xmlns:wps="http://schemas.microsoft.com/office/word/2010/wordprocessingShape" mc:Ignorable="w14 w15 w16se w16cid w16 w16cex w16sdtdh wp14">
+<w:document xmlns:wpc="http://schemas.microsoft.com/office/word/2010/wordprocessingCanvas" xmlns:cx="http://schemas.microsoft.com/office/drawing/2014/chartex" xmlns:cx1="http://schemas.microsoft.com/office/drawing/2015/9/8/chartex" xmlns:cx2="http://schemas.microsoft.com/office/drawing/2015/10/21/chartex" xmlns:cx3="http://schemas.microsoft.com/office/drawing/2016/5/9/chartex" xmlns:cx4="http://schemas.microsoft.com/office/drawing/2016/5/10/chartex" xmlns:cx5="http://schemas.microsoft.com/office/drawing/2016/5/11/chartex" xmlns:cx6="http://schemas.microsoft.com/office/drawing/2016/5/12/chartex" xmlns:cx7="http://schemas.microsoft.com/office/drawing/2016/5/13/chartex" xmlns:cx8="http://schemas.microsoft.com/office/drawing/2016/5/14/chartex" xmlns:mc="http://schemas.openxmlformats.org/markup-compatibility/2006" xmlns:aink="http://schemas.microsoft.com/office/drawing/2016/ink" xmlns:am3d="http://schemas.microsoft.com/office/drawing/2017/model3d" xmlns:o="urn:schemas-microsoft-com:office:office" xmlns:r="http://schemas.openxmlformats.org/officeDocument/2006/relationships" xmlns:m="http://schemas.openxmlformats.org/officeDocument/2006/math" xmlns:v="urn:schemas-microsoft-com:vml" xmlns:wp14="http://schemas.microsoft.com/office/word/2010/wordprocessingDrawing" xmlns:wp="http://schemas.openxmlformats.org/drawingml/2006/wordprocessingDrawing" xmlns:w10="urn:schemas-microsoft-com:office:word" xmlns:w="http://schemas.openxmlformats.org/wordprocessingml/2006/main" xmlns:w14="http://schemas.microsoft.com/office/word/2010/wordml" xmlns:w15="http://schemas.microsoft.com/office/word/2012/wordml" xmlns:w16cex="http://schemas.microsoft.com/office/word/2018/wordml/cex" xmlns:w16cid="http://schemas.microsoft.com/office/word/2016/wordml/cid" xmlns:w16="http://schemas.microsoft.com/office/word/2018/wordml" xmlns:w16se="http://schemas.microsoft.com/office/word/2015/wordml/symex" xmlns:wpg="http://schemas.microsoft.com/office/word/2010/wordprocessingGroup" xmlns:wpi="http://schemas.microsoft.com/office/word/2010/wordprocessingInk" xmlns:wne="http://schemas.microsoft.com/office/word/2006/wordml" xmlns:wps="http://schemas.microsoft.com/office/word/2010/wordprocessingShape" mc:Ignorable="w14 w15 w16se w16cid w16 w16cex wp14">
   <w:body>
     <w:p>
       <w:pPr>
@@ -41,7 +41,7 @@
           <w:lang w:val="en-US"/>
         </w:rPr>
       </w:pPr>
-      <w:hyperlink r:id="rId5" w:history="1">
+      <w:hyperlink r:id="rId6" w:history="1">
         <w:r>
           <w:rPr>
             <w:rStyle w:val="Hyperlink"/>
@@ -107,7 +107,7 @@
                     <pic:cNvPicPr/>
                   </pic:nvPicPr>
                   <pic:blipFill>
-                    <a:blip r:embed="rId6"/>
+                    <a:blip r:embed="rId7"/>
                     <a:stretch>
                       <a:fillRect/>
                     </a:stretch>
@@ -162,7 +162,7 @@
                     </pic:cNvPicPr>
                   </pic:nvPicPr>
                   <pic:blipFill>
-                    <a:blip r:embed="rId7" cstate="print">
+                    <a:blip r:embed="rId8" cstate="print">
                       <a:extLst>
                         <a:ext uri="{28A0092B-C50C-407E-A947-70E740481C1C}">
                           <a14:useLocalDpi xmlns:a14="http://schemas.microsoft.com/office/drawing/2010/main" val="0"/>
@@ -244,7 +244,7 @@
                     <pic:cNvPicPr/>
                   </pic:nvPicPr>
                   <pic:blipFill>
-                    <a:blip r:embed="rId8"/>
+                    <a:blip r:embed="rId9"/>
                     <a:stretch>
                       <a:fillRect/>
                     </a:stretch>
@@ -276,7 +276,7 @@
           <w:lang w:val="en-US"/>
         </w:rPr>
       </w:pPr>
-      <w:hyperlink r:id="rId9" w:anchor="/p6694=|Yes&amp;p4781=|Dual%20PLL|Fractional-N%20PLL&amp;ps2=2.41|19" w:history="1">
+      <w:hyperlink r:id="rId10" w:anchor="/p6694=|Yes&amp;p4781=|Dual%20PLL|Fractional-N%20PLL&amp;ps2=2.41|19" w:history="1">
         <w:r>
           <w:rPr>
             <w:rStyle w:val="Hyperlink"/>
@@ -320,6 +320,7 @@
           <w:lang w:val="en-US"/>
         </w:rPr>
       </w:pPr>
+      <w:commentRangeStart w:id="0"/>
       <w:r>
         <w:rPr>
           <w:noProof/>
@@ -341,7 +342,7 @@
                     <pic:cNvPicPr/>
                   </pic:nvPicPr>
                   <pic:blipFill>
-                    <a:blip r:embed="rId10"/>
+                    <a:blip r:embed="rId11"/>
                     <a:stretch>
                       <a:fillRect/>
                     </a:stretch>
@@ -360,6 +361,13 @@
             </a:graphic>
           </wp:inline>
         </w:drawing>
+      </w:r>
+      <w:commentRangeEnd w:id="0"/>
+      <w:r>
+        <w:rPr>
+          <w:rStyle w:val="CommentReference"/>
+        </w:rPr>
+        <w:commentReference w:id="0"/>
       </w:r>
     </w:p>
     <w:p>
@@ -402,7 +410,7 @@
                     </pic:cNvPicPr>
                   </pic:nvPicPr>
                   <pic:blipFill>
-                    <a:blip r:embed="rId11"/>
+                    <a:blip r:embed="rId16"/>
                     <a:stretch>
                       <a:fillRect/>
                     </a:stretch>
@@ -430,6 +438,9 @@
         </w:rPr>
       </w:pPr>
       <w:r>
+        <w:rPr>
+          <w:noProof/>
+        </w:rPr>
         <w:drawing>
           <wp:inline distT="0" distB="0" distL="0" distR="0" wp14:anchorId="44091BFE" wp14:editId="2C83BA03">
             <wp:extent cx="5299532" cy="2951783"/>
@@ -460,7 +471,7 @@
                     </pic:cNvPicPr>
                   </pic:nvPicPr>
                   <pic:blipFill>
-                    <a:blip r:embed="rId12"/>
+                    <a:blip r:embed="rId17"/>
                     <a:stretch>
                       <a:fillRect/>
                     </a:stretch>
@@ -488,6 +499,234 @@
         </w:rPr>
       </w:pPr>
     </w:p>
+    <w:p>
+      <w:pPr>
+        <w:rPr>
+          <w:lang w:val="en-US"/>
+        </w:rPr>
+      </w:pPr>
+    </w:p>
+    <w:p>
+      <w:pPr>
+        <w:rPr>
+          <w:lang w:val="en-US"/>
+        </w:rPr>
+      </w:pPr>
+    </w:p>
+    <w:p>
+      <w:pPr>
+        <w:rPr>
+          <w:lang w:val="en-US"/>
+        </w:rPr>
+      </w:pPr>
+      <w:r>
+        <w:rPr>
+          <w:lang w:val="en-US"/>
+        </w:rPr>
+        <w:lastRenderedPageBreak/>
+        <w:t>Alex changes to schematic:</w:t>
+      </w:r>
+    </w:p>
+    <w:p>
+      <w:pPr>
+        <w:pStyle w:val="ListParagraph"/>
+        <w:numPr>
+          <w:ilvl w:val="0"/>
+          <w:numId w:val="2"/>
+        </w:numPr>
+        <w:rPr>
+          <w:lang w:val="en-US"/>
+        </w:rPr>
+      </w:pPr>
+      <w:r>
+        <w:rPr>
+          <w:lang w:val="en-US"/>
+        </w:rPr>
+        <w:t>Changed MCU to ATmega324A-PU. This one has wider range of acceptable VCCs (1.8-5.5V), but same package and pinout.</w:t>
+      </w:r>
+    </w:p>
+    <w:p>
+      <w:pPr>
+        <w:pStyle w:val="ListParagraph"/>
+        <w:numPr>
+          <w:ilvl w:val="0"/>
+          <w:numId w:val="2"/>
+        </w:numPr>
+        <w:rPr>
+          <w:lang w:val="en-US"/>
+        </w:rPr>
+      </w:pPr>
+      <w:r>
+        <w:rPr>
+          <w:lang w:val="en-US"/>
+        </w:rPr>
+        <w:t>Added diode between reset and ground, as recommended in AVR hardware considerations document. Not sure how necessary this is.</w:t>
+      </w:r>
+    </w:p>
+    <w:p>
+      <w:pPr>
+        <w:pStyle w:val="ListParagraph"/>
+        <w:numPr>
+          <w:ilvl w:val="0"/>
+          <w:numId w:val="2"/>
+        </w:numPr>
+        <w:rPr>
+          <w:lang w:val="en-US"/>
+        </w:rPr>
+      </w:pPr>
+      <w:r>
+        <w:rPr>
+          <w:lang w:val="en-US"/>
+        </w:rPr>
+        <w:t>Added decoupling capacitors to VCC and AVCC as recommended in AVR hardware document.</w:t>
+      </w:r>
+    </w:p>
+    <w:p>
+      <w:pPr>
+        <w:pStyle w:val="ListParagraph"/>
+        <w:numPr>
+          <w:ilvl w:val="0"/>
+          <w:numId w:val="2"/>
+        </w:numPr>
+        <w:rPr>
+          <w:lang w:val="en-US"/>
+        </w:rPr>
+      </w:pPr>
+      <w:r>
+        <w:rPr>
+          <w:lang w:val="en-US"/>
+        </w:rPr>
+        <w:t>Added series resistor to reset line, so decoupling cap isn’t shorted to ground (AVR hardware document)</w:t>
+      </w:r>
+    </w:p>
+    <w:p>
+      <w:pPr>
+        <w:pStyle w:val="ListParagraph"/>
+        <w:numPr>
+          <w:ilvl w:val="0"/>
+          <w:numId w:val="2"/>
+        </w:numPr>
+        <w:rPr>
+          <w:lang w:val="en-US"/>
+        </w:rPr>
+      </w:pPr>
+      <w:r>
+        <w:rPr>
+          <w:lang w:val="en-US"/>
+        </w:rPr>
+        <w:t>Added VCC to pin 2 of programming header (confirm this is correct)</w:t>
+      </w:r>
+    </w:p>
+    <w:p>
+      <w:pPr>
+        <w:rPr>
+          <w:lang w:val="en-US"/>
+        </w:rPr>
+      </w:pPr>
+    </w:p>
+    <w:p>
+      <w:pPr>
+        <w:rPr>
+          <w:lang w:val="en-US"/>
+        </w:rPr>
+      </w:pPr>
+      <w:r>
+        <w:rPr>
+          <w:lang w:val="en-US"/>
+        </w:rPr>
+        <w:t>Alex Questions</w:t>
+      </w:r>
+    </w:p>
+    <w:p>
+      <w:pPr>
+        <w:pStyle w:val="ListParagraph"/>
+        <w:numPr>
+          <w:ilvl w:val="0"/>
+          <w:numId w:val="3"/>
+        </w:numPr>
+        <w:rPr>
+          <w:lang w:val="en-US"/>
+        </w:rPr>
+      </w:pPr>
+      <w:r>
+        <w:rPr>
+          <w:lang w:val="en-US"/>
+        </w:rPr>
+        <w:t xml:space="preserve">Is that </w:t>
+      </w:r>
+      <w:r>
+        <w:rPr>
+          <w:lang w:val="en-US"/>
+        </w:rPr>
+        <w:t>PLL chip</w:t>
+      </w:r>
+      <w:r>
+        <w:rPr>
+          <w:lang w:val="en-US"/>
+        </w:rPr>
+        <w:t xml:space="preserve"> ok to solder?</w:t>
+      </w:r>
+      <w:r>
+        <w:rPr>
+          <w:lang w:val="en-US"/>
+        </w:rPr>
+        <w:t xml:space="preserve"> Do we want one with multiple outputs?</w:t>
+      </w:r>
+    </w:p>
+    <w:p>
+      <w:pPr>
+        <w:pStyle w:val="ListParagraph"/>
+        <w:numPr>
+          <w:ilvl w:val="0"/>
+          <w:numId w:val="3"/>
+        </w:numPr>
+        <w:rPr>
+          <w:lang w:val="en-US"/>
+        </w:rPr>
+      </w:pPr>
+      <w:r>
+        <w:rPr>
+          <w:lang w:val="en-US"/>
+        </w:rPr>
+        <w:t>How do we get I and Q clocks? Do we need some sort of inverting chip?</w:t>
+      </w:r>
+    </w:p>
+    <w:p>
+      <w:pPr>
+        <w:pStyle w:val="ListParagraph"/>
+        <w:numPr>
+          <w:ilvl w:val="0"/>
+          <w:numId w:val="3"/>
+        </w:numPr>
+        <w:rPr>
+          <w:lang w:val="en-US"/>
+        </w:rPr>
+      </w:pPr>
+      <w:r>
+        <w:rPr>
+          <w:lang w:val="en-US"/>
+        </w:rPr>
+        <w:t>Do we want to use SPI or JTAG to program?</w:t>
+      </w:r>
+    </w:p>
+    <w:p>
+      <w:pPr>
+        <w:pStyle w:val="ListParagraph"/>
+        <w:numPr>
+          <w:ilvl w:val="0"/>
+          <w:numId w:val="3"/>
+        </w:numPr>
+        <w:rPr>
+          <w:lang w:val="en-US"/>
+        </w:rPr>
+      </w:pPr>
+      <w:r>
+        <w:rPr>
+          <w:lang w:val="en-US"/>
+        </w:rPr>
+        <w:t>Do we need the external oscillator?</w:t>
+      </w:r>
+    </w:p>
     <w:sectPr>
       <w:pgSz w:w="12240" w:h="15840"/>
       <w:pgMar w:top="1440" w:right="1440" w:bottom="1440" w:left="1440" w:header="708" w:footer="708" w:gutter="0"/>
@@ -498,8 +737,47 @@
 </w:document>
 </file>
 
+<file path=word/comments.xml><?xml version="1.0" encoding="utf-8"?>
+<w:comments xmlns:wpc="http://schemas.microsoft.com/office/word/2010/wordprocessingCanvas" xmlns:cx="http://schemas.microsoft.com/office/drawing/2014/chartex" xmlns:cx1="http://schemas.microsoft.com/office/drawing/2015/9/8/chartex" xmlns:cx2="http://schemas.microsoft.com/office/drawing/2015/10/21/chartex" xmlns:cx3="http://schemas.microsoft.com/office/drawing/2016/5/9/chartex" xmlns:cx4="http://schemas.microsoft.com/office/drawing/2016/5/10/chartex" xmlns:cx5="http://schemas.microsoft.com/office/drawing/2016/5/11/chartex" xmlns:cx6="http://schemas.microsoft.com/office/drawing/2016/5/12/chartex" xmlns:cx7="http://schemas.microsoft.com/office/drawing/2016/5/13/chartex" xmlns:cx8="http://schemas.microsoft.com/office/drawing/2016/5/14/chartex" xmlns:mc="http://schemas.openxmlformats.org/markup-compatibility/2006" xmlns:aink="http://schemas.microsoft.com/office/drawing/2016/ink" xmlns:am3d="http://schemas.microsoft.com/office/drawing/2017/model3d" xmlns:o="urn:schemas-microsoft-com:office:office" xmlns:r="http://schemas.openxmlformats.org/officeDocument/2006/relationships" xmlns:m="http://schemas.openxmlformats.org/officeDocument/2006/math" xmlns:v="urn:schemas-microsoft-com:vml" xmlns:wp14="http://schemas.microsoft.com/office/word/2010/wordprocessingDrawing" xmlns:wp="http://schemas.openxmlformats.org/drawingml/2006/wordprocessingDrawing" xmlns:w10="urn:schemas-microsoft-com:office:word" xmlns:w="http://schemas.openxmlformats.org/wordprocessingml/2006/main" xmlns:w14="http://schemas.microsoft.com/office/word/2010/wordml" xmlns:w15="http://schemas.microsoft.com/office/word/2012/wordml" xmlns:w16cex="http://schemas.microsoft.com/office/word/2018/wordml/cex" xmlns:w16cid="http://schemas.microsoft.com/office/word/2016/wordml/cid" xmlns:w16="http://schemas.microsoft.com/office/word/2018/wordml" xmlns:w16se="http://schemas.microsoft.com/office/word/2015/wordml/symex" xmlns:wpg="http://schemas.microsoft.com/office/word/2010/wordprocessingGroup" xmlns:wpi="http://schemas.microsoft.com/office/word/2010/wordprocessingInk" xmlns:wne="http://schemas.microsoft.com/office/word/2006/wordml" xmlns:wps="http://schemas.microsoft.com/office/word/2010/wordprocessingShape" mc:Ignorable="w14 w15 w16se w16cid w16 w16cex wp14">
+  <w:comment w:id="0" w:author="Alex Mackay" w:date="2021-07-12T15:31:00Z" w:initials="AM">
+    <w:p>
+      <w:pPr>
+        <w:pStyle w:val="CommentText"/>
+      </w:pPr>
+      <w:r>
+        <w:rPr>
+          <w:rStyle w:val="CommentReference"/>
+        </w:rPr>
+        <w:annotationRef/>
+      </w:r>
+      <w:r>
+        <w:t>I think MCU should run on 3.3V – for easier compatibility with PLL chip. USB/UART chip can handle 3.3V output, but PLL cannot handle 5V logic (I think)</w:t>
+      </w:r>
+    </w:p>
+  </w:comment>
+</w:comments>
+</file>
+
+<file path=word/commentsExtended.xml><?xml version="1.0" encoding="utf-8"?>
+<w15:commentsEx xmlns:wpc="http://schemas.microsoft.com/office/word/2010/wordprocessingCanvas" xmlns:cx="http://schemas.microsoft.com/office/drawing/2014/chartex" xmlns:cx1="http://schemas.microsoft.com/office/drawing/2015/9/8/chartex" xmlns:cx2="http://schemas.microsoft.com/office/drawing/2015/10/21/chartex" xmlns:cx3="http://schemas.microsoft.com/office/drawing/2016/5/9/chartex" xmlns:cx4="http://schemas.microsoft.com/office/drawing/2016/5/10/chartex" xmlns:cx5="http://schemas.microsoft.com/office/drawing/2016/5/11/chartex" xmlns:cx6="http://schemas.microsoft.com/office/drawing/2016/5/12/chartex" xmlns:cx7="http://schemas.microsoft.com/office/drawing/2016/5/13/chartex" xmlns:cx8="http://schemas.microsoft.com/office/drawing/2016/5/14/chartex" xmlns:mc="http://schemas.openxmlformats.org/markup-compatibility/2006" xmlns:aink="http://schemas.microsoft.com/office/drawing/2016/ink" xmlns:am3d="http://schemas.microsoft.com/office/drawing/2017/model3d" xmlns:o="urn:schemas-microsoft-com:office:office" xmlns:r="http://schemas.openxmlformats.org/officeDocument/2006/relationships" xmlns:m="http://schemas.openxmlformats.org/officeDocument/2006/math" xmlns:v="urn:schemas-microsoft-com:vml" xmlns:wp14="http://schemas.microsoft.com/office/word/2010/wordprocessingDrawing" xmlns:wp="http://schemas.openxmlformats.org/drawingml/2006/wordprocessingDrawing" xmlns:w10="urn:schemas-microsoft-com:office:word" xmlns:w="http://schemas.openxmlformats.org/wordprocessingml/2006/main" xmlns:w14="http://schemas.microsoft.com/office/word/2010/wordml" xmlns:w15="http://schemas.microsoft.com/office/word/2012/wordml" xmlns:w16cex="http://schemas.microsoft.com/office/word/2018/wordml/cex" xmlns:w16cid="http://schemas.microsoft.com/office/word/2016/wordml/cid" xmlns:w16="http://schemas.microsoft.com/office/word/2018/wordml" xmlns:w16se="http://schemas.microsoft.com/office/word/2015/wordml/symex" xmlns:wpg="http://schemas.microsoft.com/office/word/2010/wordprocessingGroup" xmlns:wpi="http://schemas.microsoft.com/office/word/2010/wordprocessingInk" xmlns:wne="http://schemas.microsoft.com/office/word/2006/wordml" xmlns:wps="http://schemas.microsoft.com/office/word/2010/wordprocessingShape" mc:Ignorable="w14 w15 w16se w16cid w16 w16cex wp14">
+  <w15:commentEx w15:paraId="4307D9F0" w15:done="0"/>
+</w15:commentsEx>
+</file>
+
+<file path=word/commentsExtensible.xml><?xml version="1.0" encoding="utf-8"?>
+<w16cex:commentsExtensible xmlns:wpc="http://schemas.microsoft.com/office/word/2010/wordprocessingCanvas" xmlns:cx="http://schemas.microsoft.com/office/drawing/2014/chartex" xmlns:cx1="http://schemas.microsoft.com/office/drawing/2015/9/8/chartex" xmlns:cx2="http://schemas.microsoft.com/office/drawing/2015/10/21/chartex" xmlns:cx3="http://schemas.microsoft.com/office/drawing/2016/5/9/chartex" xmlns:cx4="http://schemas.microsoft.com/office/drawing/2016/5/10/chartex" xmlns:cx5="http://schemas.microsoft.com/office/drawing/2016/5/11/chartex" xmlns:cx6="http://schemas.microsoft.com/office/drawing/2016/5/12/chartex" xmlns:cx7="http://schemas.microsoft.com/office/drawing/2016/5/13/chartex" xmlns:cx8="http://schemas.microsoft.com/office/drawing/2016/5/14/chartex" xmlns:mc="http://schemas.openxmlformats.org/markup-compatibility/2006" xmlns:aink="http://schemas.microsoft.com/office/drawing/2016/ink" xmlns:am3d="http://schemas.microsoft.com/office/drawing/2017/model3d" xmlns:o="urn:schemas-microsoft-com:office:office" xmlns:r="http://schemas.openxmlformats.org/officeDocument/2006/relationships" xmlns:m="http://schemas.openxmlformats.org/officeDocument/2006/math" xmlns:v="urn:schemas-microsoft-com:vml" xmlns:wp14="http://schemas.microsoft.com/office/word/2010/wordprocessingDrawing" xmlns:wp="http://schemas.openxmlformats.org/drawingml/2006/wordprocessingDrawing" xmlns:w10="urn:schemas-microsoft-com:office:word" xmlns:w="http://schemas.openxmlformats.org/wordprocessingml/2006/main" xmlns:w14="http://schemas.microsoft.com/office/word/2010/wordml" xmlns:w15="http://schemas.microsoft.com/office/word/2012/wordml" xmlns:w16cex="http://schemas.microsoft.com/office/word/2018/wordml/cex" xmlns:w16cid="http://schemas.microsoft.com/office/word/2016/wordml/cid" xmlns:w16="http://schemas.microsoft.com/office/word/2018/wordml" xmlns:w16se="http://schemas.microsoft.com/office/word/2015/wordml/symex" xmlns:wpg="http://schemas.microsoft.com/office/word/2010/wordprocessingGroup" xmlns:wpi="http://schemas.microsoft.com/office/word/2010/wordprocessingInk" xmlns:wne="http://schemas.microsoft.com/office/word/2006/wordml" xmlns:wps="http://schemas.microsoft.com/office/word/2010/wordprocessingShape" mc:Ignorable="w14 w15 w16se w16cid w16 w16cex wp14">
+  <w16cex:commentExtensible w16cex:durableId="2496DEDB" w16cex:dateUtc="2021-07-12T19:31:00Z"/>
+</w16cex:commentsExtensible>
+</file>
+
+<file path=word/commentsIds.xml><?xml version="1.0" encoding="utf-8"?>
+<w16cid:commentsIds xmlns:wpc="http://schemas.microsoft.com/office/word/2010/wordprocessingCanvas" xmlns:cx="http://schemas.microsoft.com/office/drawing/2014/chartex" xmlns:cx1="http://schemas.microsoft.com/office/drawing/2015/9/8/chartex" xmlns:cx2="http://schemas.microsoft.com/office/drawing/2015/10/21/chartex" xmlns:cx3="http://schemas.microsoft.com/office/drawing/2016/5/9/chartex" xmlns:cx4="http://schemas.microsoft.com/office/drawing/2016/5/10/chartex" xmlns:cx5="http://schemas.microsoft.com/office/drawing/2016/5/11/chartex" xmlns:cx6="http://schemas.microsoft.com/office/drawing/2016/5/12/chartex" xmlns:cx7="http://schemas.microsoft.com/office/drawing/2016/5/13/chartex" xmlns:cx8="http://schemas.microsoft.com/office/drawing/2016/5/14/chartex" xmlns:mc="http://schemas.openxmlformats.org/markup-compatibility/2006" xmlns:aink="http://schemas.microsoft.com/office/drawing/2016/ink" xmlns:am3d="http://schemas.microsoft.com/office/drawing/2017/model3d" xmlns:o="urn:schemas-microsoft-com:office:office" xmlns:r="http://schemas.openxmlformats.org/officeDocument/2006/relationships" xmlns:m="http://schemas.openxmlformats.org/officeDocument/2006/math" xmlns:v="urn:schemas-microsoft-com:vml" xmlns:wp14="http://schemas.microsoft.com/office/word/2010/wordprocessingDrawing" xmlns:wp="http://schemas.openxmlformats.org/drawingml/2006/wordprocessingDrawing" xmlns:w10="urn:schemas-microsoft-com:office:word" xmlns:w="http://schemas.openxmlformats.org/wordprocessingml/2006/main" xmlns:w14="http://schemas.microsoft.com/office/word/2010/wordml" xmlns:w15="http://schemas.microsoft.com/office/word/2012/wordml" xmlns:w16cex="http://schemas.microsoft.com/office/word/2018/wordml/cex" xmlns:w16cid="http://schemas.microsoft.com/office/word/2016/wordml/cid" xmlns:w16="http://schemas.microsoft.com/office/word/2018/wordml" xmlns:w16se="http://schemas.microsoft.com/office/word/2015/wordml/symex" xmlns:wpg="http://schemas.microsoft.com/office/word/2010/wordprocessingGroup" xmlns:wpi="http://schemas.microsoft.com/office/word/2010/wordprocessingInk" xmlns:wne="http://schemas.microsoft.com/office/word/2006/wordml" xmlns:wps="http://schemas.microsoft.com/office/word/2010/wordprocessingShape" mc:Ignorable="w14 w15 w16se w16cid w16 w16cex wp14">
+  <w16cid:commentId w16cid:paraId="4307D9F0" w16cid:durableId="2496DEDB"/>
+</w16cid:commentsIds>
+</file>
+
 <file path=word/numbering.xml><?xml version="1.0" encoding="utf-8"?>
-<w:numbering xmlns:wpc="http://schemas.microsoft.com/office/word/2010/wordprocessingCanvas" xmlns:cx="http://schemas.microsoft.com/office/drawing/2014/chartex" xmlns:cx1="http://schemas.microsoft.com/office/drawing/2015/9/8/chartex" xmlns:cx2="http://schemas.microsoft.com/office/drawing/2015/10/21/chartex" xmlns:cx3="http://schemas.microsoft.com/office/drawing/2016/5/9/chartex" xmlns:cx4="http://schemas.microsoft.com/office/drawing/2016/5/10/chartex" xmlns:cx5="http://schemas.microsoft.com/office/drawing/2016/5/11/chartex" xmlns:cx6="http://schemas.microsoft.com/office/drawing/2016/5/12/chartex" xmlns:cx7="http://schemas.microsoft.com/office/drawing/2016/5/13/chartex" xmlns:cx8="http://schemas.microsoft.com/office/drawing/2016/5/14/chartex" xmlns:mc="http://schemas.openxmlformats.org/markup-compatibility/2006" xmlns:aink="http://schemas.microsoft.com/office/drawing/2016/ink" xmlns:am3d="http://schemas.microsoft.com/office/drawing/2017/model3d" xmlns:o="urn:schemas-microsoft-com:office:office" xmlns:r="http://schemas.openxmlformats.org/officeDocument/2006/relationships" xmlns:m="http://schemas.openxmlformats.org/officeDocument/2006/math" xmlns:v="urn:schemas-microsoft-com:vml" xmlns:wp14="http://schemas.microsoft.com/office/word/2010/wordprocessingDrawing" xmlns:wp="http://schemas.openxmlformats.org/drawingml/2006/wordprocessingDrawing" xmlns:w10="urn:schemas-microsoft-com:office:word" xmlns:w="http://schemas.openxmlformats.org/wordprocessingml/2006/main" xmlns:w14="http://schemas.microsoft.com/office/word/2010/wordml" xmlns:w15="http://schemas.microsoft.com/office/word/2012/wordml" xmlns:w16cex="http://schemas.microsoft.com/office/word/2018/wordml/cex" xmlns:w16cid="http://schemas.microsoft.com/office/word/2016/wordml/cid" xmlns:w16="http://schemas.microsoft.com/office/word/2018/wordml" xmlns:w16sdtdh="http://schemas.microsoft.com/office/word/2020/wordml/sdtdatahash" xmlns:w16se="http://schemas.microsoft.com/office/word/2015/wordml/symex" xmlns:wpg="http://schemas.microsoft.com/office/word/2010/wordprocessingGroup" xmlns:wpi="http://schemas.microsoft.com/office/word/2010/wordprocessingInk" xmlns:wne="http://schemas.microsoft.com/office/word/2006/wordml" xmlns:wps="http://schemas.microsoft.com/office/word/2010/wordprocessingShape" mc:Ignorable="w14 w15 w16se w16cid w16 w16cex w16sdtdh wp14">
+<w:numbering xmlns:wpc="http://schemas.microsoft.com/office/word/2010/wordprocessingCanvas" xmlns:cx="http://schemas.microsoft.com/office/drawing/2014/chartex" xmlns:cx1="http://schemas.microsoft.com/office/drawing/2015/9/8/chartex" xmlns:cx2="http://schemas.microsoft.com/office/drawing/2015/10/21/chartex" xmlns:cx3="http://schemas.microsoft.com/office/drawing/2016/5/9/chartex" xmlns:cx4="http://schemas.microsoft.com/office/drawing/2016/5/10/chartex" xmlns:cx5="http://schemas.microsoft.com/office/drawing/2016/5/11/chartex" xmlns:cx6="http://schemas.microsoft.com/office/drawing/2016/5/12/chartex" xmlns:cx7="http://schemas.microsoft.com/office/drawing/2016/5/13/chartex" xmlns:cx8="http://schemas.microsoft.com/office/drawing/2016/5/14/chartex" xmlns:mc="http://schemas.openxmlformats.org/markup-compatibility/2006" xmlns:aink="http://schemas.microsoft.com/office/drawing/2016/ink" xmlns:am3d="http://schemas.microsoft.com/office/drawing/2017/model3d" xmlns:o="urn:schemas-microsoft-com:office:office" xmlns:r="http://schemas.openxmlformats.org/officeDocument/2006/relationships" xmlns:m="http://schemas.openxmlformats.org/officeDocument/2006/math" xmlns:v="urn:schemas-microsoft-com:vml" xmlns:wp14="http://schemas.microsoft.com/office/word/2010/wordprocessingDrawing" xmlns:wp="http://schemas.openxmlformats.org/drawingml/2006/wordprocessingDrawing" xmlns:w10="urn:schemas-microsoft-com:office:word" xmlns:w="http://schemas.openxmlformats.org/wordprocessingml/2006/main" xmlns:w14="http://schemas.microsoft.com/office/word/2010/wordml" xmlns:w15="http://schemas.microsoft.com/office/word/2012/wordml" xmlns:w16cex="http://schemas.microsoft.com/office/word/2018/wordml/cex" xmlns:w16cid="http://schemas.microsoft.com/office/word/2016/wordml/cid" xmlns:w16="http://schemas.microsoft.com/office/word/2018/wordml" xmlns:w16se="http://schemas.microsoft.com/office/word/2015/wordml/symex" xmlns:wpg="http://schemas.microsoft.com/office/word/2010/wordprocessingGroup" xmlns:wpi="http://schemas.microsoft.com/office/word/2010/wordprocessingInk" xmlns:wne="http://schemas.microsoft.com/office/word/2006/wordml" xmlns:wps="http://schemas.microsoft.com/office/word/2010/wordprocessingShape" mc:Ignorable="w14 w15 w16se w16cid w16 w16cex wp14">
   <w:abstractNum w:abstractNumId="0" w15:restartNumberingAfterBreak="0">
     <w:nsid w:val="0F1710F9"/>
     <w:multiLevelType w:val="hybridMultilevel"/>
@@ -613,14 +891,254 @@
       </w:rPr>
     </w:lvl>
   </w:abstractNum>
+  <w:abstractNum w:abstractNumId="1" w15:restartNumberingAfterBreak="0">
+    <w:nsid w:val="65D727F5"/>
+    <w:multiLevelType w:val="hybridMultilevel"/>
+    <w:tmpl w:val="3AE2458E"/>
+    <w:lvl w:ilvl="0" w:tplc="04090001">
+      <w:start w:val="1"/>
+      <w:numFmt w:val="bullet"/>
+      <w:lvlText w:val=""/>
+      <w:lvlJc w:val="left"/>
+      <w:pPr>
+        <w:ind w:left="720" w:hanging="360"/>
+      </w:pPr>
+      <w:rPr>
+        <w:rFonts w:ascii="Symbol" w:hAnsi="Symbol" w:hint="default"/>
+      </w:rPr>
+    </w:lvl>
+    <w:lvl w:ilvl="1" w:tplc="04090003" w:tentative="1">
+      <w:start w:val="1"/>
+      <w:numFmt w:val="bullet"/>
+      <w:lvlText w:val="o"/>
+      <w:lvlJc w:val="left"/>
+      <w:pPr>
+        <w:ind w:left="1440" w:hanging="360"/>
+      </w:pPr>
+      <w:rPr>
+        <w:rFonts w:ascii="Courier New" w:hAnsi="Courier New" w:cs="Courier New" w:hint="default"/>
+      </w:rPr>
+    </w:lvl>
+    <w:lvl w:ilvl="2" w:tplc="04090005" w:tentative="1">
+      <w:start w:val="1"/>
+      <w:numFmt w:val="bullet"/>
+      <w:lvlText w:val=""/>
+      <w:lvlJc w:val="left"/>
+      <w:pPr>
+        <w:ind w:left="2160" w:hanging="360"/>
+      </w:pPr>
+      <w:rPr>
+        <w:rFonts w:ascii="Wingdings" w:hAnsi="Wingdings" w:hint="default"/>
+      </w:rPr>
+    </w:lvl>
+    <w:lvl w:ilvl="3" w:tplc="04090001" w:tentative="1">
+      <w:start w:val="1"/>
+      <w:numFmt w:val="bullet"/>
+      <w:lvlText w:val=""/>
+      <w:lvlJc w:val="left"/>
+      <w:pPr>
+        <w:ind w:left="2880" w:hanging="360"/>
+      </w:pPr>
+      <w:rPr>
+        <w:rFonts w:ascii="Symbol" w:hAnsi="Symbol" w:hint="default"/>
+      </w:rPr>
+    </w:lvl>
+    <w:lvl w:ilvl="4" w:tplc="04090003" w:tentative="1">
+      <w:start w:val="1"/>
+      <w:numFmt w:val="bullet"/>
+      <w:lvlText w:val="o"/>
+      <w:lvlJc w:val="left"/>
+      <w:pPr>
+        <w:ind w:left="3600" w:hanging="360"/>
+      </w:pPr>
+      <w:rPr>
+        <w:rFonts w:ascii="Courier New" w:hAnsi="Courier New" w:cs="Courier New" w:hint="default"/>
+      </w:rPr>
+    </w:lvl>
+    <w:lvl w:ilvl="5" w:tplc="04090005" w:tentative="1">
+      <w:start w:val="1"/>
+      <w:numFmt w:val="bullet"/>
+      <w:lvlText w:val=""/>
+      <w:lvlJc w:val="left"/>
+      <w:pPr>
+        <w:ind w:left="4320" w:hanging="360"/>
+      </w:pPr>
+      <w:rPr>
+        <w:rFonts w:ascii="Wingdings" w:hAnsi="Wingdings" w:hint="default"/>
+      </w:rPr>
+    </w:lvl>
+    <w:lvl w:ilvl="6" w:tplc="04090001" w:tentative="1">
+      <w:start w:val="1"/>
+      <w:numFmt w:val="bullet"/>
+      <w:lvlText w:val=""/>
+      <w:lvlJc w:val="left"/>
+      <w:pPr>
+        <w:ind w:left="5040" w:hanging="360"/>
+      </w:pPr>
+      <w:rPr>
+        <w:rFonts w:ascii="Symbol" w:hAnsi="Symbol" w:hint="default"/>
+      </w:rPr>
+    </w:lvl>
+    <w:lvl w:ilvl="7" w:tplc="04090003" w:tentative="1">
+      <w:start w:val="1"/>
+      <w:numFmt w:val="bullet"/>
+      <w:lvlText w:val="o"/>
+      <w:lvlJc w:val="left"/>
+      <w:pPr>
+        <w:ind w:left="5760" w:hanging="360"/>
+      </w:pPr>
+      <w:rPr>
+        <w:rFonts w:ascii="Courier New" w:hAnsi="Courier New" w:cs="Courier New" w:hint="default"/>
+      </w:rPr>
+    </w:lvl>
+    <w:lvl w:ilvl="8" w:tplc="04090005" w:tentative="1">
+      <w:start w:val="1"/>
+      <w:numFmt w:val="bullet"/>
+      <w:lvlText w:val=""/>
+      <w:lvlJc w:val="left"/>
+      <w:pPr>
+        <w:ind w:left="6480" w:hanging="360"/>
+      </w:pPr>
+      <w:rPr>
+        <w:rFonts w:ascii="Wingdings" w:hAnsi="Wingdings" w:hint="default"/>
+      </w:rPr>
+    </w:lvl>
+  </w:abstractNum>
+  <w:abstractNum w:abstractNumId="2" w15:restartNumberingAfterBreak="0">
+    <w:nsid w:val="6EBC7C62"/>
+    <w:multiLevelType w:val="hybridMultilevel"/>
+    <w:tmpl w:val="273CB3FA"/>
+    <w:lvl w:ilvl="0" w:tplc="04090001">
+      <w:start w:val="1"/>
+      <w:numFmt w:val="bullet"/>
+      <w:lvlText w:val=""/>
+      <w:lvlJc w:val="left"/>
+      <w:pPr>
+        <w:ind w:left="720" w:hanging="360"/>
+      </w:pPr>
+      <w:rPr>
+        <w:rFonts w:ascii="Symbol" w:hAnsi="Symbol" w:hint="default"/>
+      </w:rPr>
+    </w:lvl>
+    <w:lvl w:ilvl="1" w:tplc="04090003" w:tentative="1">
+      <w:start w:val="1"/>
+      <w:numFmt w:val="bullet"/>
+      <w:lvlText w:val="o"/>
+      <w:lvlJc w:val="left"/>
+      <w:pPr>
+        <w:ind w:left="1440" w:hanging="360"/>
+      </w:pPr>
+      <w:rPr>
+        <w:rFonts w:ascii="Courier New" w:hAnsi="Courier New" w:cs="Courier New" w:hint="default"/>
+      </w:rPr>
+    </w:lvl>
+    <w:lvl w:ilvl="2" w:tplc="04090005" w:tentative="1">
+      <w:start w:val="1"/>
+      <w:numFmt w:val="bullet"/>
+      <w:lvlText w:val=""/>
+      <w:lvlJc w:val="left"/>
+      <w:pPr>
+        <w:ind w:left="2160" w:hanging="360"/>
+      </w:pPr>
+      <w:rPr>
+        <w:rFonts w:ascii="Wingdings" w:hAnsi="Wingdings" w:hint="default"/>
+      </w:rPr>
+    </w:lvl>
+    <w:lvl w:ilvl="3" w:tplc="04090001" w:tentative="1">
+      <w:start w:val="1"/>
+      <w:numFmt w:val="bullet"/>
+      <w:lvlText w:val=""/>
+      <w:lvlJc w:val="left"/>
+      <w:pPr>
+        <w:ind w:left="2880" w:hanging="360"/>
+      </w:pPr>
+      <w:rPr>
+        <w:rFonts w:ascii="Symbol" w:hAnsi="Symbol" w:hint="default"/>
+      </w:rPr>
+    </w:lvl>
+    <w:lvl w:ilvl="4" w:tplc="04090003" w:tentative="1">
+      <w:start w:val="1"/>
+      <w:numFmt w:val="bullet"/>
+      <w:lvlText w:val="o"/>
+      <w:lvlJc w:val="left"/>
+      <w:pPr>
+        <w:ind w:left="3600" w:hanging="360"/>
+      </w:pPr>
+      <w:rPr>
+        <w:rFonts w:ascii="Courier New" w:hAnsi="Courier New" w:cs="Courier New" w:hint="default"/>
+      </w:rPr>
+    </w:lvl>
+    <w:lvl w:ilvl="5" w:tplc="04090005" w:tentative="1">
+      <w:start w:val="1"/>
+      <w:numFmt w:val="bullet"/>
+      <w:lvlText w:val=""/>
+      <w:lvlJc w:val="left"/>
+      <w:pPr>
+        <w:ind w:left="4320" w:hanging="360"/>
+      </w:pPr>
+      <w:rPr>
+        <w:rFonts w:ascii="Wingdings" w:hAnsi="Wingdings" w:hint="default"/>
+      </w:rPr>
+    </w:lvl>
+    <w:lvl w:ilvl="6" w:tplc="04090001" w:tentative="1">
+      <w:start w:val="1"/>
+      <w:numFmt w:val="bullet"/>
+      <w:lvlText w:val=""/>
+      <w:lvlJc w:val="left"/>
+      <w:pPr>
+        <w:ind w:left="5040" w:hanging="360"/>
+      </w:pPr>
+      <w:rPr>
+        <w:rFonts w:ascii="Symbol" w:hAnsi="Symbol" w:hint="default"/>
+      </w:rPr>
+    </w:lvl>
+    <w:lvl w:ilvl="7" w:tplc="04090003" w:tentative="1">
+      <w:start w:val="1"/>
+      <w:numFmt w:val="bullet"/>
+      <w:lvlText w:val="o"/>
+      <w:lvlJc w:val="left"/>
+      <w:pPr>
+        <w:ind w:left="5760" w:hanging="360"/>
+      </w:pPr>
+      <w:rPr>
+        <w:rFonts w:ascii="Courier New" w:hAnsi="Courier New" w:cs="Courier New" w:hint="default"/>
+      </w:rPr>
+    </w:lvl>
+    <w:lvl w:ilvl="8" w:tplc="04090005" w:tentative="1">
+      <w:start w:val="1"/>
+      <w:numFmt w:val="bullet"/>
+      <w:lvlText w:val=""/>
+      <w:lvlJc w:val="left"/>
+      <w:pPr>
+        <w:ind w:left="6480" w:hanging="360"/>
+      </w:pPr>
+      <w:rPr>
+        <w:rFonts w:ascii="Wingdings" w:hAnsi="Wingdings" w:hint="default"/>
+      </w:rPr>
+    </w:lvl>
+  </w:abstractNum>
   <w:num w:numId="1">
     <w:abstractNumId w:val="0"/>
+  </w:num>
+  <w:num w:numId="2">
+    <w:abstractNumId w:val="2"/>
+  </w:num>
+  <w:num w:numId="3">
+    <w:abstractNumId w:val="1"/>
   </w:num>
 </w:numbering>
 </file>
 
+<file path=word/people.xml><?xml version="1.0" encoding="utf-8"?>
+<w15:people xmlns:wpc="http://schemas.microsoft.com/office/word/2010/wordprocessingCanvas" xmlns:cx="http://schemas.microsoft.com/office/drawing/2014/chartex" xmlns:cx1="http://schemas.microsoft.com/office/drawing/2015/9/8/chartex" xmlns:cx2="http://schemas.microsoft.com/office/drawing/2015/10/21/chartex" xmlns:cx3="http://schemas.microsoft.com/office/drawing/2016/5/9/chartex" xmlns:cx4="http://schemas.microsoft.com/office/drawing/2016/5/10/chartex" xmlns:cx5="http://schemas.microsoft.com/office/drawing/2016/5/11/chartex" xmlns:cx6="http://schemas.microsoft.com/office/drawing/2016/5/12/chartex" xmlns:cx7="http://schemas.microsoft.com/office/drawing/2016/5/13/chartex" xmlns:cx8="http://schemas.microsoft.com/office/drawing/2016/5/14/chartex" xmlns:mc="http://schemas.openxmlformats.org/markup-compatibility/2006" xmlns:aink="http://schemas.microsoft.com/office/drawing/2016/ink" xmlns:am3d="http://schemas.microsoft.com/office/drawing/2017/model3d" xmlns:o="urn:schemas-microsoft-com:office:office" xmlns:r="http://schemas.openxmlformats.org/officeDocument/2006/relationships" xmlns:m="http://schemas.openxmlformats.org/officeDocument/2006/math" xmlns:v="urn:schemas-microsoft-com:vml" xmlns:wp14="http://schemas.microsoft.com/office/word/2010/wordprocessingDrawing" xmlns:wp="http://schemas.openxmlformats.org/drawingml/2006/wordprocessingDrawing" xmlns:w10="urn:schemas-microsoft-com:office:word" xmlns:w="http://schemas.openxmlformats.org/wordprocessingml/2006/main" xmlns:w14="http://schemas.microsoft.com/office/word/2010/wordml" xmlns:w15="http://schemas.microsoft.com/office/word/2012/wordml" xmlns:w16cex="http://schemas.microsoft.com/office/word/2018/wordml/cex" xmlns:w16cid="http://schemas.microsoft.com/office/word/2016/wordml/cid" xmlns:w16="http://schemas.microsoft.com/office/word/2018/wordml" xmlns:w16se="http://schemas.microsoft.com/office/word/2015/wordml/symex" xmlns:wpg="http://schemas.microsoft.com/office/word/2010/wordprocessingGroup" xmlns:wpi="http://schemas.microsoft.com/office/word/2010/wordprocessingInk" xmlns:wne="http://schemas.microsoft.com/office/word/2006/wordml" xmlns:wps="http://schemas.microsoft.com/office/word/2010/wordprocessingShape" mc:Ignorable="w14 w15 w16se w16cid w16 w16cex wp14">
+  <w15:person w15:author="Alex Mackay">
+    <w15:presenceInfo w15:providerId="Windows Live" w15:userId="ec1b3a72d654a221"/>
+  </w15:person>
+</w15:people>
+</file>
+
 <file path=word/styles.xml><?xml version="1.0" encoding="utf-8"?>
-<w:styles xmlns:mc="http://schemas.openxmlformats.org/markup-compatibility/2006" xmlns:r="http://schemas.openxmlformats.org/officeDocument/2006/relationships" xmlns:w="http://schemas.openxmlformats.org/wordprocessingml/2006/main" xmlns:w14="http://schemas.microsoft.com/office/word/2010/wordml" xmlns:w15="http://schemas.microsoft.com/office/word/2012/wordml" xmlns:w16cex="http://schemas.microsoft.com/office/word/2018/wordml/cex" xmlns:w16cid="http://schemas.microsoft.com/office/word/2016/wordml/cid" xmlns:w16="http://schemas.microsoft.com/office/word/2018/wordml" xmlns:w16sdtdh="http://schemas.microsoft.com/office/word/2020/wordml/sdtdatahash" xmlns:w16se="http://schemas.microsoft.com/office/word/2015/wordml/symex" mc:Ignorable="w14 w15 w16se w16cid w16 w16cex w16sdtdh">
+<w:styles xmlns:mc="http://schemas.openxmlformats.org/markup-compatibility/2006" xmlns:r="http://schemas.openxmlformats.org/officeDocument/2006/relationships" xmlns:w="http://schemas.openxmlformats.org/wordprocessingml/2006/main" xmlns:w14="http://schemas.microsoft.com/office/word/2010/wordml" xmlns:w15="http://schemas.microsoft.com/office/word/2012/wordml" xmlns:w16cex="http://schemas.microsoft.com/office/word/2018/wordml/cex" xmlns:w16cid="http://schemas.microsoft.com/office/word/2016/wordml/cid" xmlns:w16="http://schemas.microsoft.com/office/word/2018/wordml" xmlns:w16se="http://schemas.microsoft.com/office/word/2015/wordml/symex" mc:Ignorable="w14 w15 w16se w16cid w16 w16cex">
   <w:docDefaults>
     <w:rPrDefault>
       <w:rPr>
@@ -1042,6 +1560,7 @@
   <w:style w:type="character" w:default="1" w:styleId="DefaultParagraphFont">
     <w:name w:val="Default Paragraph Font"/>
     <w:uiPriority w:val="1"/>
+    <w:semiHidden/>
     <w:unhideWhenUsed/>
   </w:style>
   <w:style w:type="table" w:default="1" w:styleId="TableNormal">
@@ -1156,6 +1675,74 @@
     <w:rPr>
       <w:color w:val="954F72" w:themeColor="followedHyperlink"/>
       <w:u w:val="single"/>
+    </w:rPr>
+  </w:style>
+  <w:style w:type="character" w:styleId="CommentReference">
+    <w:name w:val="annotation reference"/>
+    <w:basedOn w:val="DefaultParagraphFont"/>
+    <w:uiPriority w:val="99"/>
+    <w:semiHidden/>
+    <w:unhideWhenUsed/>
+    <w:rsid w:val="006138A7"/>
+    <w:rPr>
+      <w:sz w:val="16"/>
+      <w:szCs w:val="16"/>
+    </w:rPr>
+  </w:style>
+  <w:style w:type="paragraph" w:styleId="CommentText">
+    <w:name w:val="annotation text"/>
+    <w:basedOn w:val="Normal"/>
+    <w:link w:val="CommentTextChar"/>
+    <w:uiPriority w:val="99"/>
+    <w:semiHidden/>
+    <w:unhideWhenUsed/>
+    <w:rsid w:val="006138A7"/>
+    <w:pPr>
+      <w:spacing w:line="240" w:lineRule="auto"/>
+    </w:pPr>
+    <w:rPr>
+      <w:sz w:val="20"/>
+      <w:szCs w:val="20"/>
+    </w:rPr>
+  </w:style>
+  <w:style w:type="character" w:customStyle="1" w:styleId="CommentTextChar">
+    <w:name w:val="Comment Text Char"/>
+    <w:basedOn w:val="DefaultParagraphFont"/>
+    <w:link w:val="CommentText"/>
+    <w:uiPriority w:val="99"/>
+    <w:semiHidden/>
+    <w:rsid w:val="006138A7"/>
+    <w:rPr>
+      <w:sz w:val="20"/>
+      <w:szCs w:val="20"/>
+    </w:rPr>
+  </w:style>
+  <w:style w:type="paragraph" w:styleId="CommentSubject">
+    <w:name w:val="annotation subject"/>
+    <w:basedOn w:val="CommentText"/>
+    <w:next w:val="CommentText"/>
+    <w:link w:val="CommentSubjectChar"/>
+    <w:uiPriority w:val="99"/>
+    <w:semiHidden/>
+    <w:unhideWhenUsed/>
+    <w:rsid w:val="006138A7"/>
+    <w:rPr>
+      <w:b/>
+      <w:bCs/>
+    </w:rPr>
+  </w:style>
+  <w:style w:type="character" w:customStyle="1" w:styleId="CommentSubjectChar">
+    <w:name w:val="Comment Subject Char"/>
+    <w:basedOn w:val="CommentTextChar"/>
+    <w:link w:val="CommentSubject"/>
+    <w:uiPriority w:val="99"/>
+    <w:semiHidden/>
+    <w:rsid w:val="006138A7"/>
+    <w:rPr>
+      <w:b/>
+      <w:bCs/>
+      <w:sz w:val="20"/>
+      <w:szCs w:val="20"/>
     </w:rPr>
   </w:style>
 </w:styles>
@@ -1454,4 +2041,16 @@
     </a:ext>
   </a:extLst>
 </a:theme>
+</file>
+
+<file path=customXml/item1.xml><?xml version="1.0" encoding="utf-8"?>
+<b:Sources xmlns:b="http://schemas.openxmlformats.org/officeDocument/2006/bibliography" xmlns="http://schemas.openxmlformats.org/officeDocument/2006/bibliography" SelectedStyle="\APASixthEditionOfficeOnline.xsl" StyleName="APA" Version="6"/>
+</file>
+
+<file path=customXml/itemProps1.xml><?xml version="1.0" encoding="utf-8"?>
+<ds:datastoreItem xmlns:ds="http://schemas.openxmlformats.org/officeDocument/2006/customXml" ds:itemID="{53E73A09-E0B5-4121-BE87-B6CE4359020E}">
+  <ds:schemaRefs>
+    <ds:schemaRef ds:uri="http://schemas.openxmlformats.org/officeDocument/2006/bibliography"/>
+  </ds:schemaRefs>
+</ds:datastoreItem>
 </file>
</xml_diff>

<commit_message>
Added PLL datasheets and started PLL schematic
</commit_message>
<xml_diff>
--- a/Datasheets/Notes.docx
+++ b/Datasheets/Notes.docx
@@ -72,8 +72,30 @@
         <w:rPr>
           <w:lang w:val="en-US"/>
         </w:rPr>
-        <w:t>Explain how to set up the usb programming interface</w:t>
-      </w:r>
+        <w:t xml:space="preserve">Explain how to set up the </w:t>
+      </w:r>
+      <w:proofErr w:type="spellStart"/>
+      <w:r>
+        <w:rPr>
+          <w:lang w:val="en-US"/>
+        </w:rPr>
+        <w:t>usb</w:t>
+      </w:r>
+      <w:proofErr w:type="spellEnd"/>
+      <w:r>
+        <w:rPr>
+          <w:lang w:val="en-US"/>
+        </w:rPr>
+        <w:t xml:space="preserve"> programming </w:t>
+      </w:r>
+      <w:proofErr w:type="gramStart"/>
+      <w:r>
+        <w:rPr>
+          <w:lang w:val="en-US"/>
+        </w:rPr>
+        <w:t>interface</w:t>
+      </w:r>
+      <w:proofErr w:type="gramEnd"/>
     </w:p>
     <w:p>
       <w:pPr>
@@ -209,8 +231,30 @@
         <w:rPr>
           <w:lang w:val="en-US"/>
         </w:rPr>
-        <w:t>You can use an on board clock (default) if you want. I’m not sure of the advantages of a discrete oscillator besides faster boot times</w:t>
-      </w:r>
+        <w:t xml:space="preserve">You can use an </w:t>
+      </w:r>
+      <w:proofErr w:type="gramStart"/>
+      <w:r>
+        <w:rPr>
+          <w:lang w:val="en-US"/>
+        </w:rPr>
+        <w:t>on board</w:t>
+      </w:r>
+      <w:proofErr w:type="gramEnd"/>
+      <w:r>
+        <w:rPr>
+          <w:lang w:val="en-US"/>
+        </w:rPr>
+        <w:t xml:space="preserve"> clock (default) if you want. I’m not sure of the advantages of a discrete oscillator besides faster boot </w:t>
+      </w:r>
+      <w:proofErr w:type="gramStart"/>
+      <w:r>
+        <w:rPr>
+          <w:lang w:val="en-US"/>
+        </w:rPr>
+        <w:t>times</w:t>
+      </w:r>
+      <w:proofErr w:type="gramEnd"/>
     </w:p>
     <w:p>
       <w:pPr>
@@ -596,7 +640,21 @@
         <w:rPr>
           <w:lang w:val="en-US"/>
         </w:rPr>
-        <w:t>Added series resistor to reset line, so decoupling cap isn’t shorted to ground (AVR hardware document)</w:t>
+        <w:t xml:space="preserve">Added series resistor to reset line, so decoupling cap </w:t>
+      </w:r>
+      <w:proofErr w:type="gramStart"/>
+      <w:r>
+        <w:rPr>
+          <w:lang w:val="en-US"/>
+        </w:rPr>
+        <w:t>isn’t</w:t>
+      </w:r>
+      <w:proofErr w:type="gramEnd"/>
+      <w:r>
+        <w:rPr>
+          <w:lang w:val="en-US"/>
+        </w:rPr>
+        <w:t xml:space="preserve"> shorted to ground (AVR hardware document)</w:t>
       </w:r>
     </w:p>
     <w:p>
@@ -724,7 +782,37 @@
         <w:rPr>
           <w:lang w:val="en-US"/>
         </w:rPr>
-        <w:t>Do we need the external oscillator?</w:t>
+        <w:t>Do we need the external oscillator</w:t>
+      </w:r>
+      <w:r>
+        <w:rPr>
+          <w:lang w:val="en-US"/>
+        </w:rPr>
+        <w:t xml:space="preserve"> on the MCU</w:t>
+      </w:r>
+      <w:r>
+        <w:rPr>
+          <w:lang w:val="en-US"/>
+        </w:rPr>
+        <w:t>?</w:t>
+      </w:r>
+    </w:p>
+    <w:p>
+      <w:pPr>
+        <w:pStyle w:val="ListParagraph"/>
+        <w:numPr>
+          <w:ilvl w:val="0"/>
+          <w:numId w:val="3"/>
+        </w:numPr>
+        <w:rPr>
+          <w:lang w:val="en-US"/>
+        </w:rPr>
+      </w:pPr>
+      <w:r>
+        <w:rPr>
+          <w:lang w:val="en-US"/>
+        </w:rPr>
+        <w:t>Does I2C need external pull-up resistors?</w:t>
       </w:r>
     </w:p>
     <w:sectPr>

</xml_diff>